<commit_message>
task: create add product page and implement rich text editor
</commit_message>
<xml_diff>
--- a/backend/templates/template.docx
+++ b/backend/templates/template.docx
@@ -282,7 +282,6 @@
         <w:t>+++</w:t>
       </w:r>
       <w:proofErr w:type="spellStart"/>
-      <w:proofErr w:type="gramStart"/>
       <w:r>
         <w:rPr>
           <w:sz w:val="20"/>
@@ -292,7 +291,6 @@
         <w:t>client.address</w:t>
       </w:r>
       <w:proofErr w:type="spellEnd"/>
-      <w:proofErr w:type="gramEnd"/>
       <w:r>
         <w:rPr>
           <w:sz w:val="20"/>
@@ -365,13 +363,13 @@
         <w:tblLook w:val="04A0" w:firstRow="1" w:lastRow="0" w:firstColumn="1" w:lastColumn="0" w:noHBand="0" w:noVBand="1"/>
       </w:tblPr>
       <w:tblGrid>
-        <w:gridCol w:w="966"/>
-        <w:gridCol w:w="2236"/>
-        <w:gridCol w:w="1374"/>
-        <w:gridCol w:w="1090"/>
-        <w:gridCol w:w="1081"/>
-        <w:gridCol w:w="934"/>
-        <w:gridCol w:w="1335"/>
+        <w:gridCol w:w="978"/>
+        <w:gridCol w:w="2144"/>
+        <w:gridCol w:w="1394"/>
+        <w:gridCol w:w="1105"/>
+        <w:gridCol w:w="1096"/>
+        <w:gridCol w:w="946"/>
+        <w:gridCol w:w="1353"/>
       </w:tblGrid>
       <w:tr>
         <w:trPr>
@@ -642,16 +640,7 @@
                 <w:szCs w:val="20"/>
                 <w:lang w:val="en-US"/>
               </w:rPr>
-              <w:t xml:space="preserve"> </w:t>
-            </w:r>
-            <w:proofErr w:type="gramStart"/>
-            <w:r>
-              <w:rPr>
-                <w:sz w:val="20"/>
-                <w:szCs w:val="20"/>
-                <w:lang w:val="en-US"/>
-              </w:rPr>
-              <w:t>IN</w:t>
+              <w:t xml:space="preserve"> IN</w:t>
             </w:r>
             <w:r>
               <w:rPr>
@@ -661,7 +650,6 @@
               </w:rPr>
               <w:t xml:space="preserve">  products</w:t>
             </w:r>
-            <w:proofErr w:type="gramEnd"/>
           </w:p>
           <w:p>
             <w:pPr>
@@ -871,16 +859,18 @@
                 <w:szCs w:val="20"/>
                 <w:lang w:val="en-US"/>
               </w:rPr>
-              <w:t>+++</w:t>
-            </w:r>
-            <w:r>
-              <w:rPr>
-                <w:sz w:val="20"/>
-                <w:szCs w:val="20"/>
-                <w:lang w:val="en-US"/>
-              </w:rPr>
-              <w:t xml:space="preserve">HTML </w:t>
-            </w:r>
+              <w:t>+++HTML</w:t>
+            </w:r>
+          </w:p>
+          <w:p>
+            <w:pPr>
+              <w:jc w:val="center"/>
+              <w:rPr>
+                <w:sz w:val="20"/>
+                <w:szCs w:val="20"/>
+                <w:lang w:val="en-US"/>
+              </w:rPr>
+            </w:pPr>
             <w:r>
               <w:rPr>
                 <w:sz w:val="20"/>
@@ -889,40 +879,115 @@
               </w:rPr>
               <w:t>`</w:t>
             </w:r>
-            <w:r>
-              <w:rPr>
-                <w:sz w:val="20"/>
-                <w:szCs w:val="20"/>
-                <w:lang w:val="en-US"/>
-              </w:rPr>
-              <w:t>&lt;body&gt;</w:t>
-            </w:r>
-            <w:r>
-              <w:rPr>
-                <w:sz w:val="20"/>
-                <w:szCs w:val="20"/>
-                <w:lang w:val="en-US"/>
-              </w:rPr>
-              <w:t>$</w:t>
-            </w:r>
-            <w:r>
-              <w:rPr>
-                <w:sz w:val="20"/>
-                <w:szCs w:val="20"/>
-                <w:lang w:val="en-US"/>
-              </w:rPr>
-              <w:t>{</w:t>
-            </w:r>
-            <w:r>
-              <w:rPr>
-                <w:sz w:val="20"/>
-                <w:szCs w:val="20"/>
-                <w:lang w:val="en-US"/>
-              </w:rPr>
-              <w:t>$</w:t>
+          </w:p>
+          <w:p>
+            <w:pPr>
+              <w:jc w:val="center"/>
+              <w:rPr>
+                <w:sz w:val="20"/>
+                <w:szCs w:val="20"/>
+                <w:lang w:val="en-US"/>
+              </w:rPr>
+            </w:pPr>
+            <w:r>
+              <w:rPr>
+                <w:sz w:val="20"/>
+                <w:szCs w:val="20"/>
+                <w:lang w:val="en-US"/>
+              </w:rPr>
+              <w:t>&lt;head&gt;</w:t>
+            </w:r>
+          </w:p>
+          <w:p>
+            <w:pPr>
+              <w:jc w:val="center"/>
+              <w:rPr>
+                <w:sz w:val="20"/>
+                <w:szCs w:val="20"/>
+                <w:lang w:val="en-US"/>
+              </w:rPr>
+            </w:pPr>
+            <w:r>
+              <w:rPr>
+                <w:sz w:val="20"/>
+                <w:szCs w:val="20"/>
+                <w:lang w:val="en-US"/>
+              </w:rPr>
+              <w:t>&lt;style&gt;</w:t>
+            </w:r>
+          </w:p>
+          <w:p>
+            <w:pPr>
+              <w:jc w:val="center"/>
+              <w:rPr>
+                <w:sz w:val="20"/>
+                <w:szCs w:val="20"/>
+                <w:lang w:val="en-US"/>
+              </w:rPr>
+            </w:pPr>
+            <w:r>
+              <w:rPr>
+                <w:sz w:val="20"/>
+                <w:szCs w:val="20"/>
+                <w:lang w:val="en-US"/>
+              </w:rPr>
+              <w:t>body{font-size: 10px;font-family: sans-serif}</w:t>
+            </w:r>
+          </w:p>
+          <w:p>
+            <w:pPr>
+              <w:jc w:val="center"/>
+              <w:rPr>
+                <w:sz w:val="20"/>
+                <w:szCs w:val="20"/>
+                <w:lang w:val="en-US"/>
+              </w:rPr>
+            </w:pPr>
+            <w:r>
+              <w:rPr>
+                <w:sz w:val="20"/>
+                <w:szCs w:val="20"/>
+                <w:lang w:val="en-US"/>
+              </w:rPr>
+              <w:t>&lt;/style&gt;</w:t>
+            </w:r>
+          </w:p>
+          <w:p>
+            <w:pPr>
+              <w:jc w:val="center"/>
+              <w:rPr>
+                <w:sz w:val="20"/>
+                <w:szCs w:val="20"/>
+                <w:lang w:val="en-US"/>
+              </w:rPr>
+            </w:pPr>
+            <w:r>
+              <w:rPr>
+                <w:sz w:val="20"/>
+                <w:szCs w:val="20"/>
+                <w:lang w:val="en-US"/>
+              </w:rPr>
+              <w:t>&lt;/head&gt;</w:t>
+            </w:r>
+          </w:p>
+          <w:p>
+            <w:pPr>
+              <w:jc w:val="center"/>
+              <w:rPr>
+                <w:sz w:val="20"/>
+                <w:szCs w:val="20"/>
+                <w:lang w:val="en-US"/>
+              </w:rPr>
+            </w:pPr>
+            <w:r>
+              <w:rPr>
+                <w:sz w:val="20"/>
+                <w:szCs w:val="20"/>
+                <w:lang w:val="en-US"/>
+              </w:rPr>
+              <w:t>&lt;body&gt;${$</w:t>
             </w:r>
             <w:proofErr w:type="spellStart"/>
-            <w:proofErr w:type="gramStart"/>
             <w:r>
               <w:rPr>
                 <w:sz w:val="20"/>
@@ -932,23 +997,24 @@
               <w:t>product.description</w:t>
             </w:r>
             <w:proofErr w:type="spellEnd"/>
-            <w:proofErr w:type="gramEnd"/>
-            <w:r>
-              <w:rPr>
-                <w:sz w:val="20"/>
-                <w:szCs w:val="20"/>
-                <w:lang w:val="en-US"/>
-              </w:rPr>
-              <w:t>}</w:t>
-            </w:r>
-            <w:r>
-              <w:rPr>
-                <w:sz w:val="20"/>
-                <w:szCs w:val="20"/>
-                <w:lang w:val="en-US"/>
-              </w:rPr>
-              <w:t>&lt;/body&gt;</w:t>
-            </w:r>
+            <w:r>
+              <w:rPr>
+                <w:sz w:val="20"/>
+                <w:szCs w:val="20"/>
+                <w:lang w:val="en-US"/>
+              </w:rPr>
+              <w:t>}&lt;/body&gt;</w:t>
+            </w:r>
+          </w:p>
+          <w:p>
+            <w:pPr>
+              <w:jc w:val="center"/>
+              <w:rPr>
+                <w:sz w:val="20"/>
+                <w:szCs w:val="20"/>
+                <w:lang w:val="en-US"/>
+              </w:rPr>
+            </w:pPr>
             <w:r>
               <w:rPr>
                 <w:sz w:val="20"/>
@@ -1026,23 +1092,13 @@
               <w:t>$</w:t>
             </w:r>
             <w:proofErr w:type="spellStart"/>
-            <w:proofErr w:type="gramStart"/>
-            <w:r>
-              <w:rPr>
-                <w:sz w:val="20"/>
-                <w:szCs w:val="20"/>
-                <w:lang w:val="en-US"/>
-              </w:rPr>
-              <w:t>product.payment</w:t>
-            </w:r>
-            <w:proofErr w:type="gramEnd"/>
-            <w:r>
-              <w:rPr>
-                <w:sz w:val="20"/>
-                <w:szCs w:val="20"/>
-                <w:lang w:val="en-US"/>
-              </w:rPr>
-              <w:t>_type</w:t>
+            <w:r>
+              <w:rPr>
+                <w:sz w:val="20"/>
+                <w:szCs w:val="20"/>
+                <w:lang w:val="en-US"/>
+              </w:rPr>
+              <w:t>product.payment_type</w:t>
             </w:r>
             <w:proofErr w:type="spellEnd"/>
           </w:p>
@@ -1096,7 +1152,6 @@
               <w:t>$</w:t>
             </w:r>
             <w:proofErr w:type="spellStart"/>
-            <w:proofErr w:type="gramStart"/>
             <w:r>
               <w:rPr>
                 <w:sz w:val="20"/>
@@ -1106,7 +1161,6 @@
               <w:t>product.duration</w:t>
             </w:r>
             <w:proofErr w:type="spellEnd"/>
-            <w:proofErr w:type="gramEnd"/>
             <w:r>
               <w:rPr>
                 <w:sz w:val="20"/>
@@ -1156,7 +1210,6 @@
               <w:t xml:space="preserve"> $</w:t>
             </w:r>
             <w:proofErr w:type="spellStart"/>
-            <w:proofErr w:type="gramStart"/>
             <w:r>
               <w:rPr>
                 <w:sz w:val="20"/>
@@ -1166,7 +1219,6 @@
               <w:t>product.quantity</w:t>
             </w:r>
             <w:proofErr w:type="spellEnd"/>
-            <w:proofErr w:type="gramEnd"/>
             <w:r>
               <w:rPr>
                 <w:sz w:val="20"/>
@@ -1224,7 +1276,6 @@
               <w:t xml:space="preserve"> $</w:t>
             </w:r>
             <w:proofErr w:type="spellStart"/>
-            <w:proofErr w:type="gramStart"/>
             <w:r>
               <w:rPr>
                 <w:sz w:val="20"/>
@@ -1234,7 +1285,6 @@
               <w:t>product.price</w:t>
             </w:r>
             <w:proofErr w:type="spellEnd"/>
-            <w:proofErr w:type="gramEnd"/>
           </w:p>
           <w:p>
             <w:pPr>
@@ -1296,23 +1346,13 @@
               <w:t>$</w:t>
             </w:r>
             <w:proofErr w:type="spellStart"/>
-            <w:proofErr w:type="gramStart"/>
-            <w:r>
-              <w:rPr>
-                <w:sz w:val="20"/>
-                <w:szCs w:val="20"/>
-                <w:lang w:val="en-US"/>
-              </w:rPr>
-              <w:t>product.total</w:t>
-            </w:r>
-            <w:proofErr w:type="gramEnd"/>
-            <w:r>
-              <w:rPr>
-                <w:sz w:val="20"/>
-                <w:szCs w:val="20"/>
-                <w:lang w:val="en-US"/>
-              </w:rPr>
-              <w:t>_amount</w:t>
+            <w:r>
+              <w:rPr>
+                <w:sz w:val="20"/>
+                <w:szCs w:val="20"/>
+                <w:lang w:val="en-US"/>
+              </w:rPr>
+              <w:t>product.total_amount</w:t>
             </w:r>
             <w:proofErr w:type="spellEnd"/>
           </w:p>
@@ -1380,7 +1420,6 @@
               </w:rPr>
               <w:t xml:space="preserve">END-FOR </w:t>
             </w:r>
-            <w:proofErr w:type="gramStart"/>
             <w:r>
               <w:rPr>
                 <w:sz w:val="20"/>
@@ -1389,7 +1428,6 @@
               </w:rPr>
               <w:t>product</w:t>
             </w:r>
-            <w:proofErr w:type="gramEnd"/>
           </w:p>
           <w:p>
             <w:pPr>
@@ -1980,6 +2018,7 @@
           <w:szCs w:val="20"/>
           <w:lang w:val="en-US"/>
         </w:rPr>
+        <w:lastRenderedPageBreak/>
         <w:tab/>
       </w:r>
       <w:r>
@@ -2090,16 +2129,7 @@
           <w:szCs w:val="20"/>
           <w:lang w:val="en-US"/>
         </w:rPr>
-        <w:t>approved_</w:t>
-      </w:r>
-      <w:proofErr w:type="gramStart"/>
-      <w:r>
-        <w:rPr>
-          <w:sz w:val="20"/>
-          <w:szCs w:val="20"/>
-          <w:lang w:val="en-US"/>
-        </w:rPr>
-        <w:t>by</w:t>
+        <w:t>approved_by</w:t>
       </w:r>
       <w:proofErr w:type="spellEnd"/>
       <w:r>
@@ -2108,16 +2138,7 @@
           <w:szCs w:val="20"/>
           <w:lang w:val="en-US"/>
         </w:rPr>
-        <w:t xml:space="preserve"> !</w:t>
-      </w:r>
-      <w:proofErr w:type="gramEnd"/>
-      <w:r>
-        <w:rPr>
-          <w:sz w:val="20"/>
-          <w:szCs w:val="20"/>
-          <w:lang w:val="en-US"/>
-        </w:rPr>
-        <w:t>== null+++</w:t>
+        <w:t xml:space="preserve"> !== null+++</w:t>
       </w:r>
       <w:r>
         <w:rPr>

</xml_diff>

<commit_message>
task: make reports downloadable
serve /reports folder
create download button on QuotationInfo page
</commit_message>
<xml_diff>
--- a/backend/templates/template.docx
+++ b/backend/templates/template.docx
@@ -281,7 +281,6 @@
         </w:rPr>
         <w:t>+++</w:t>
       </w:r>
-      <w:proofErr w:type="spellStart"/>
       <w:r>
         <w:rPr>
           <w:sz w:val="20"/>
@@ -290,7 +289,6 @@
         </w:rPr>
         <w:t>client.address</w:t>
       </w:r>
-      <w:proofErr w:type="spellEnd"/>
       <w:r>
         <w:rPr>
           <w:sz w:val="20"/>
@@ -359,16 +357,17 @@
     <w:tbl>
       <w:tblPr>
         <w:tblStyle w:val="TableGrid"/>
-        <w:tblW w:w="9016" w:type="dxa"/>
+        <w:tblW w:w="0" w:type="auto"/>
+        <w:tblLayout w:type="fixed"/>
         <w:tblLook w:val="04A0" w:firstRow="1" w:lastRow="0" w:firstColumn="1" w:lastColumn="0" w:noHBand="0" w:noVBand="1"/>
       </w:tblPr>
       <w:tblGrid>
-        <w:gridCol w:w="978"/>
-        <w:gridCol w:w="2144"/>
-        <w:gridCol w:w="1394"/>
-        <w:gridCol w:w="1105"/>
-        <w:gridCol w:w="1096"/>
-        <w:gridCol w:w="946"/>
+        <w:gridCol w:w="805"/>
+        <w:gridCol w:w="2317"/>
+        <w:gridCol w:w="1103"/>
+        <w:gridCol w:w="1260"/>
+        <w:gridCol w:w="630"/>
+        <w:gridCol w:w="1548"/>
         <w:gridCol w:w="1353"/>
       </w:tblGrid>
       <w:tr>
@@ -377,7 +376,7 @@
         </w:trPr>
         <w:tc>
           <w:tcPr>
-            <w:tcW w:w="966" w:type="dxa"/>
+            <w:tcW w:w="805" w:type="dxa"/>
             <w:vAlign w:val="center"/>
           </w:tcPr>
           <w:p>
@@ -405,7 +404,7 @@
         </w:tc>
         <w:tc>
           <w:tcPr>
-            <w:tcW w:w="2236" w:type="dxa"/>
+            <w:tcW w:w="2317" w:type="dxa"/>
             <w:vAlign w:val="center"/>
           </w:tcPr>
           <w:p>
@@ -433,7 +432,7 @@
         </w:tc>
         <w:tc>
           <w:tcPr>
-            <w:tcW w:w="1374" w:type="dxa"/>
+            <w:tcW w:w="1103" w:type="dxa"/>
             <w:vAlign w:val="center"/>
           </w:tcPr>
           <w:p>
@@ -461,7 +460,7 @@
         </w:tc>
         <w:tc>
           <w:tcPr>
-            <w:tcW w:w="1090" w:type="dxa"/>
+            <w:tcW w:w="1260" w:type="dxa"/>
             <w:vAlign w:val="center"/>
           </w:tcPr>
           <w:p>
@@ -499,7 +498,7 @@
         </w:tc>
         <w:tc>
           <w:tcPr>
-            <w:tcW w:w="1081" w:type="dxa"/>
+            <w:tcW w:w="630" w:type="dxa"/>
             <w:vAlign w:val="center"/>
           </w:tcPr>
           <w:p>
@@ -521,13 +520,13 @@
                 <w:szCs w:val="20"/>
                 <w:lang w:val="en-US"/>
               </w:rPr>
-              <w:t>QUANTITY</w:t>
+              <w:t>QTY</w:t>
             </w:r>
           </w:p>
         </w:tc>
         <w:tc>
           <w:tcPr>
-            <w:tcW w:w="934" w:type="dxa"/>
+            <w:tcW w:w="1548" w:type="dxa"/>
             <w:vAlign w:val="center"/>
           </w:tcPr>
           <w:p>
@@ -555,7 +554,7 @@
         </w:tc>
         <w:tc>
           <w:tcPr>
-            <w:tcW w:w="1335" w:type="dxa"/>
+            <w:tcW w:w="1353" w:type="dxa"/>
             <w:vAlign w:val="center"/>
           </w:tcPr>
           <w:p>
@@ -588,7 +587,7 @@
         </w:trPr>
         <w:tc>
           <w:tcPr>
-            <w:tcW w:w="966" w:type="dxa"/>
+            <w:tcW w:w="805" w:type="dxa"/>
             <w:vAlign w:val="center"/>
           </w:tcPr>
           <w:p>
@@ -672,7 +671,7 @@
         </w:tc>
         <w:tc>
           <w:tcPr>
-            <w:tcW w:w="2236" w:type="dxa"/>
+            <w:tcW w:w="2317" w:type="dxa"/>
             <w:vAlign w:val="center"/>
           </w:tcPr>
           <w:p>
@@ -688,7 +687,7 @@
         </w:tc>
         <w:tc>
           <w:tcPr>
-            <w:tcW w:w="1374" w:type="dxa"/>
+            <w:tcW w:w="1103" w:type="dxa"/>
             <w:vAlign w:val="center"/>
           </w:tcPr>
           <w:p>
@@ -704,7 +703,7 @@
         </w:tc>
         <w:tc>
           <w:tcPr>
-            <w:tcW w:w="1090" w:type="dxa"/>
+            <w:tcW w:w="1260" w:type="dxa"/>
             <w:vAlign w:val="center"/>
           </w:tcPr>
           <w:p>
@@ -720,7 +719,7 @@
         </w:tc>
         <w:tc>
           <w:tcPr>
-            <w:tcW w:w="1081" w:type="dxa"/>
+            <w:tcW w:w="630" w:type="dxa"/>
             <w:vAlign w:val="center"/>
           </w:tcPr>
           <w:p>
@@ -736,7 +735,7 @@
         </w:tc>
         <w:tc>
           <w:tcPr>
-            <w:tcW w:w="934" w:type="dxa"/>
+            <w:tcW w:w="1548" w:type="dxa"/>
             <w:vAlign w:val="center"/>
           </w:tcPr>
           <w:p>
@@ -752,7 +751,7 @@
         </w:tc>
         <w:tc>
           <w:tcPr>
-            <w:tcW w:w="1335" w:type="dxa"/>
+            <w:tcW w:w="1353" w:type="dxa"/>
             <w:vAlign w:val="center"/>
           </w:tcPr>
           <w:p>
@@ -773,7 +772,7 @@
         </w:trPr>
         <w:tc>
           <w:tcPr>
-            <w:tcW w:w="966" w:type="dxa"/>
+            <w:tcW w:w="805" w:type="dxa"/>
             <w:vAlign w:val="center"/>
           </w:tcPr>
           <w:p>
@@ -841,7 +840,7 @@
         </w:tc>
         <w:tc>
           <w:tcPr>
-            <w:tcW w:w="2236" w:type="dxa"/>
+            <w:tcW w:w="2317" w:type="dxa"/>
             <w:vAlign w:val="center"/>
           </w:tcPr>
           <w:p>
@@ -985,25 +984,7 @@
                 <w:szCs w:val="20"/>
                 <w:lang w:val="en-US"/>
               </w:rPr>
-              <w:t>&lt;body&gt;${$</w:t>
-            </w:r>
-            <w:proofErr w:type="spellStart"/>
-            <w:r>
-              <w:rPr>
-                <w:sz w:val="20"/>
-                <w:szCs w:val="20"/>
-                <w:lang w:val="en-US"/>
-              </w:rPr>
-              <w:t>product.description</w:t>
-            </w:r>
-            <w:proofErr w:type="spellEnd"/>
-            <w:r>
-              <w:rPr>
-                <w:sz w:val="20"/>
-                <w:szCs w:val="20"/>
-                <w:lang w:val="en-US"/>
-              </w:rPr>
-              <w:t>}&lt;/body&gt;</w:t>
+              <w:t>&lt;body&gt;${$product.description}&lt;/body&gt;</w:t>
             </w:r>
           </w:p>
           <w:p>
@@ -1045,7 +1026,7 @@
         </w:tc>
         <w:tc>
           <w:tcPr>
-            <w:tcW w:w="1374" w:type="dxa"/>
+            <w:tcW w:w="1103" w:type="dxa"/>
             <w:vAlign w:val="center"/>
           </w:tcPr>
           <w:p>
@@ -1091,7 +1072,6 @@
               </w:rPr>
               <w:t>$</w:t>
             </w:r>
-            <w:proofErr w:type="spellStart"/>
             <w:r>
               <w:rPr>
                 <w:sz w:val="20"/>
@@ -1100,7 +1080,6 @@
               </w:rPr>
               <w:t>product.payment_type</w:t>
             </w:r>
-            <w:proofErr w:type="spellEnd"/>
           </w:p>
           <w:p>
             <w:pPr>
@@ -1123,7 +1102,7 @@
         </w:tc>
         <w:tc>
           <w:tcPr>
-            <w:tcW w:w="1090" w:type="dxa"/>
+            <w:tcW w:w="1260" w:type="dxa"/>
             <w:vAlign w:val="center"/>
           </w:tcPr>
           <w:p>
@@ -1151,7 +1130,6 @@
               </w:rPr>
               <w:t>$</w:t>
             </w:r>
-            <w:proofErr w:type="spellStart"/>
             <w:r>
               <w:rPr>
                 <w:sz w:val="20"/>
@@ -1160,7 +1138,6 @@
               </w:rPr>
               <w:t>product.duration</w:t>
             </w:r>
-            <w:proofErr w:type="spellEnd"/>
             <w:r>
               <w:rPr>
                 <w:sz w:val="20"/>
@@ -1181,7 +1158,7 @@
         </w:tc>
         <w:tc>
           <w:tcPr>
-            <w:tcW w:w="1081" w:type="dxa"/>
+            <w:tcW w:w="630" w:type="dxa"/>
             <w:vAlign w:val="center"/>
           </w:tcPr>
           <w:p>
@@ -1209,7 +1186,6 @@
               </w:rPr>
               <w:t xml:space="preserve"> $</w:t>
             </w:r>
-            <w:proofErr w:type="spellStart"/>
             <w:r>
               <w:rPr>
                 <w:sz w:val="20"/>
@@ -1218,7 +1194,6 @@
               </w:rPr>
               <w:t>product.quantity</w:t>
             </w:r>
-            <w:proofErr w:type="spellEnd"/>
             <w:r>
               <w:rPr>
                 <w:sz w:val="20"/>
@@ -1239,7 +1214,7 @@
         </w:tc>
         <w:tc>
           <w:tcPr>
-            <w:tcW w:w="934" w:type="dxa"/>
+            <w:tcW w:w="1548" w:type="dxa"/>
             <w:vAlign w:val="center"/>
           </w:tcPr>
           <w:p>
@@ -1275,7 +1250,6 @@
               </w:rPr>
               <w:t xml:space="preserve"> $</w:t>
             </w:r>
-            <w:proofErr w:type="spellStart"/>
             <w:r>
               <w:rPr>
                 <w:sz w:val="20"/>
@@ -1284,7 +1258,6 @@
               </w:rPr>
               <w:t>product.price</w:t>
             </w:r>
-            <w:proofErr w:type="spellEnd"/>
           </w:p>
           <w:p>
             <w:pPr>
@@ -1307,7 +1280,7 @@
         </w:tc>
         <w:tc>
           <w:tcPr>
-            <w:tcW w:w="1335" w:type="dxa"/>
+            <w:tcW w:w="1353" w:type="dxa"/>
             <w:vAlign w:val="center"/>
           </w:tcPr>
           <w:p>
@@ -1343,18 +1316,8 @@
                 <w:szCs w:val="20"/>
                 <w:lang w:val="en-US"/>
               </w:rPr>
-              <w:t>$</w:t>
-            </w:r>
-            <w:proofErr w:type="spellStart"/>
-            <w:r>
-              <w:rPr>
-                <w:sz w:val="20"/>
-                <w:szCs w:val="20"/>
-                <w:lang w:val="en-US"/>
-              </w:rPr>
-              <w:t>product.total_amount</w:t>
-            </w:r>
-            <w:proofErr w:type="spellEnd"/>
+              <w:t>$product.total_amount</w:t>
+            </w:r>
           </w:p>
           <w:p>
             <w:pPr>
@@ -1382,7 +1345,7 @@
         </w:trPr>
         <w:tc>
           <w:tcPr>
-            <w:tcW w:w="966" w:type="dxa"/>
+            <w:tcW w:w="805" w:type="dxa"/>
             <w:vAlign w:val="center"/>
           </w:tcPr>
           <w:p>
@@ -1450,7 +1413,7 @@
         </w:tc>
         <w:tc>
           <w:tcPr>
-            <w:tcW w:w="2236" w:type="dxa"/>
+            <w:tcW w:w="2317" w:type="dxa"/>
             <w:vAlign w:val="center"/>
           </w:tcPr>
           <w:p>
@@ -1466,7 +1429,7 @@
         </w:tc>
         <w:tc>
           <w:tcPr>
-            <w:tcW w:w="1374" w:type="dxa"/>
+            <w:tcW w:w="1103" w:type="dxa"/>
             <w:vAlign w:val="center"/>
           </w:tcPr>
           <w:p>
@@ -1482,7 +1445,7 @@
         </w:tc>
         <w:tc>
           <w:tcPr>
-            <w:tcW w:w="1090" w:type="dxa"/>
+            <w:tcW w:w="1260" w:type="dxa"/>
             <w:vAlign w:val="center"/>
           </w:tcPr>
           <w:p>
@@ -1498,7 +1461,7 @@
         </w:tc>
         <w:tc>
           <w:tcPr>
-            <w:tcW w:w="1081" w:type="dxa"/>
+            <w:tcW w:w="630" w:type="dxa"/>
             <w:vAlign w:val="center"/>
           </w:tcPr>
           <w:p>
@@ -1514,7 +1477,7 @@
         </w:tc>
         <w:tc>
           <w:tcPr>
-            <w:tcW w:w="934" w:type="dxa"/>
+            <w:tcW w:w="1548" w:type="dxa"/>
             <w:vAlign w:val="center"/>
           </w:tcPr>
           <w:p>
@@ -1530,7 +1493,7 @@
         </w:tc>
         <w:tc>
           <w:tcPr>
-            <w:tcW w:w="1335" w:type="dxa"/>
+            <w:tcW w:w="1353" w:type="dxa"/>
             <w:vAlign w:val="center"/>
           </w:tcPr>
           <w:p>
@@ -1551,7 +1514,7 @@
         </w:trPr>
         <w:tc>
           <w:tcPr>
-            <w:tcW w:w="7681" w:type="dxa"/>
+            <w:tcW w:w="7663" w:type="dxa"/>
             <w:gridSpan w:val="6"/>
             <w:vAlign w:val="center"/>
           </w:tcPr>
@@ -1590,7 +1553,7 @@
         </w:tc>
         <w:tc>
           <w:tcPr>
-            <w:tcW w:w="1335" w:type="dxa"/>
+            <w:tcW w:w="1353" w:type="dxa"/>
             <w:vAlign w:val="center"/>
           </w:tcPr>
           <w:p>
@@ -1626,7 +1589,6 @@
                 <w:lang w:val="en-US"/>
               </w:rPr>
             </w:pPr>
-            <w:proofErr w:type="spellStart"/>
             <w:r>
               <w:rPr>
                 <w:b/>
@@ -1637,7 +1599,6 @@
               </w:rPr>
               <w:t>grand_total</w:t>
             </w:r>
-            <w:proofErr w:type="spellEnd"/>
           </w:p>
           <w:p>
             <w:pPr>
@@ -1760,7 +1721,6 @@
         </w:rPr>
         <w:t>+++</w:t>
       </w:r>
-      <w:proofErr w:type="spellStart"/>
       <w:r>
         <w:rPr>
           <w:b/>
@@ -1771,7 +1731,6 @@
         </w:rPr>
         <w:t>terms_and_conditions</w:t>
       </w:r>
-      <w:proofErr w:type="spellEnd"/>
       <w:r>
         <w:rPr>
           <w:b/>
@@ -1865,7 +1824,6 @@
         </w:rPr>
         <w:t>+++</w:t>
       </w:r>
-      <w:proofErr w:type="spellStart"/>
       <w:r>
         <w:rPr>
           <w:b/>
@@ -1890,7 +1848,6 @@
         </w:rPr>
         <w:t>e</w:t>
       </w:r>
-      <w:proofErr w:type="spellEnd"/>
       <w:r>
         <w:rPr>
           <w:b/>
@@ -2120,25 +2077,7 @@
           <w:szCs w:val="20"/>
           <w:lang w:val="en-US"/>
         </w:rPr>
-        <w:t xml:space="preserve">+++IF </w:t>
-      </w:r>
-      <w:proofErr w:type="spellStart"/>
-      <w:r>
-        <w:rPr>
-          <w:sz w:val="20"/>
-          <w:szCs w:val="20"/>
-          <w:lang w:val="en-US"/>
-        </w:rPr>
-        <w:t>approved_by</w:t>
-      </w:r>
-      <w:proofErr w:type="spellEnd"/>
-      <w:r>
-        <w:rPr>
-          <w:sz w:val="20"/>
-          <w:szCs w:val="20"/>
-          <w:lang w:val="en-US"/>
-        </w:rPr>
-        <w:t xml:space="preserve"> !== null+++</w:t>
+        <w:t>+++IF approved_by !== null+++</w:t>
       </w:r>
       <w:r>
         <w:rPr>
@@ -2154,43 +2093,15 @@
           <w:szCs w:val="20"/>
           <w:lang w:val="en-US"/>
         </w:rPr>
-        <w:t>+++</w:t>
-      </w:r>
-      <w:proofErr w:type="spellStart"/>
-      <w:r>
-        <w:rPr>
-          <w:sz w:val="20"/>
-          <w:szCs w:val="20"/>
-          <w:lang w:val="en-US"/>
-        </w:rPr>
-        <w:t>approved_by_user.first_name</w:t>
-      </w:r>
-      <w:proofErr w:type="spellEnd"/>
-      <w:r>
-        <w:rPr>
-          <w:sz w:val="20"/>
-          <w:szCs w:val="20"/>
-          <w:lang w:val="en-US"/>
-        </w:rPr>
-        <w:t>+++ +++</w:t>
-      </w:r>
-      <w:proofErr w:type="spellStart"/>
-      <w:r>
-        <w:rPr>
-          <w:sz w:val="20"/>
-          <w:szCs w:val="20"/>
-          <w:lang w:val="en-US"/>
-        </w:rPr>
-        <w:t>approved_by_user.last_name</w:t>
-      </w:r>
-      <w:proofErr w:type="spellEnd"/>
-      <w:r>
-        <w:rPr>
-          <w:sz w:val="20"/>
-          <w:szCs w:val="20"/>
-          <w:lang w:val="en-US"/>
-        </w:rPr>
-        <w:t>+++</w:t>
+        <w:t>+++approved_by_user.first_name</w:t>
+      </w:r>
+      <w:r>
+        <w:rPr>
+          <w:sz w:val="20"/>
+          <w:szCs w:val="20"/>
+          <w:lang w:val="en-US"/>
+        </w:rPr>
+        <w:t>+++ +++approved_by_user.last_name+++</w:t>
       </w:r>
       <w:r>
         <w:rPr>
@@ -2206,25 +2117,7 @@
           <w:szCs w:val="20"/>
           <w:lang w:val="en-US"/>
         </w:rPr>
-        <w:t>+++</w:t>
-      </w:r>
-      <w:proofErr w:type="spellStart"/>
-      <w:r>
-        <w:rPr>
-          <w:sz w:val="20"/>
-          <w:szCs w:val="20"/>
-          <w:lang w:val="en-US"/>
-        </w:rPr>
-        <w:t>approved_by_user.job_title</w:t>
-      </w:r>
-      <w:proofErr w:type="spellEnd"/>
-      <w:r>
-        <w:rPr>
-          <w:sz w:val="20"/>
-          <w:szCs w:val="20"/>
-          <w:lang w:val="en-US"/>
-        </w:rPr>
-        <w:t>+++</w:t>
+        <w:t>+++approved_by_user.job_title+++</w:t>
       </w:r>
       <w:r>
         <w:rPr>

</xml_diff>